<commit_message>
WebView Component in React-Native-WebView
</commit_message>
<xml_diff>
--- a/React Native.docx
+++ b/React Native.docx
@@ -1541,7 +1541,7 @@
           <v:shape id="_x0000_i1025" type="#_x0000_t75" style="width:357.75pt;height:145.5pt" o:ole="">
             <v:imagedata r:id="rId7" o:title="" cropright="16691f"/>
           </v:shape>
-          <o:OLEObject Type="Embed" ProgID="Word.OpenDocumentText.12" ShapeID="_x0000_i1025" DrawAspect="Content" ObjectID="_1769624988" r:id="rId8"/>
+          <o:OLEObject Type="Embed" ProgID="Word.OpenDocumentText.12" ShapeID="_x0000_i1025" DrawAspect="Content" ObjectID="_1769625804" r:id="rId8"/>
         </w:object>
       </w:r>
       <w:r>
@@ -1943,7 +1943,7 @@
           <v:shape id="_x0000_i1026" type="#_x0000_t75" style="width:480pt;height:60pt" o:ole="">
             <v:imagedata r:id="rId11" o:title=""/>
           </v:shape>
-          <o:OLEObject Type="Embed" ProgID="Word.OpenDocumentText.12" ShapeID="_x0000_i1026" DrawAspect="Content" ObjectID="_1769624989" r:id="rId12"/>
+          <o:OLEObject Type="Embed" ProgID="Word.OpenDocumentText.12" ShapeID="_x0000_i1026" DrawAspect="Content" ObjectID="_1769625805" r:id="rId12"/>
         </w:object>
       </w:r>
     </w:p>
@@ -2308,7 +2308,7 @@
           <v:shape id="_x0000_i1027" type="#_x0000_t75" style="width:468pt;height:7in" o:ole="">
             <v:imagedata r:id="rId16" o:title=""/>
           </v:shape>
-          <o:OLEObject Type="Embed" ProgID="Word.OpenDocumentText.12" ShapeID="_x0000_i1027" DrawAspect="Content" ObjectID="_1769624990" r:id="rId17"/>
+          <o:OLEObject Type="Embed" ProgID="Word.OpenDocumentText.12" ShapeID="_x0000_i1027" DrawAspect="Content" ObjectID="_1769625806" r:id="rId17"/>
         </w:object>
       </w:r>
     </w:p>
@@ -2470,7 +2470,7 @@
           <v:shape id="_x0000_i1028" type="#_x0000_t75" style="width:468pt;height:427.5pt" o:ole="">
             <v:imagedata r:id="rId19" o:title=""/>
           </v:shape>
-          <o:OLEObject Type="Embed" ProgID="Word.OpenDocumentText.12" ShapeID="_x0000_i1028" DrawAspect="Content" ObjectID="_1769624991" r:id="rId20"/>
+          <o:OLEObject Type="Embed" ProgID="Word.OpenDocumentText.12" ShapeID="_x0000_i1028" DrawAspect="Content" ObjectID="_1769625807" r:id="rId20"/>
         </w:object>
       </w:r>
     </w:p>
@@ -2548,7 +2548,7 @@
           <v:shape id="_x0000_i1029" type="#_x0000_t75" style="width:468pt;height:285pt" o:ole="">
             <v:imagedata r:id="rId21" o:title=""/>
           </v:shape>
-          <o:OLEObject Type="Embed" ProgID="Word.OpenDocumentText.12" ShapeID="_x0000_i1029" DrawAspect="Content" ObjectID="_1769624992" r:id="rId22"/>
+          <o:OLEObject Type="Embed" ProgID="Word.OpenDocumentText.12" ShapeID="_x0000_i1029" DrawAspect="Content" ObjectID="_1769625808" r:id="rId22"/>
         </w:object>
       </w:r>
     </w:p>
@@ -2811,7 +2811,7 @@
           <v:shape id="_x0000_i1030" type="#_x0000_t75" style="width:468pt;height:270.75pt" o:ole="">
             <v:imagedata r:id="rId26" o:title=""/>
           </v:shape>
-          <o:OLEObject Type="Embed" ProgID="Word.OpenDocumentText.12" ShapeID="_x0000_i1030" DrawAspect="Content" ObjectID="_1769624993" r:id="rId27"/>
+          <o:OLEObject Type="Embed" ProgID="Word.OpenDocumentText.12" ShapeID="_x0000_i1030" DrawAspect="Content" ObjectID="_1769625809" r:id="rId27"/>
         </w:object>
       </w:r>
     </w:p>
@@ -2915,7 +2915,7 @@
           <v:shape id="_x0000_i1031" type="#_x0000_t75" style="width:468pt;height:498.75pt" o:ole="">
             <v:imagedata r:id="rId28" o:title=""/>
           </v:shape>
-          <o:OLEObject Type="Embed" ProgID="Word.OpenDocumentText.12" ShapeID="_x0000_i1031" DrawAspect="Content" ObjectID="_1769624994" r:id="rId29"/>
+          <o:OLEObject Type="Embed" ProgID="Word.OpenDocumentText.12" ShapeID="_x0000_i1031" DrawAspect="Content" ObjectID="_1769625810" r:id="rId29"/>
         </w:object>
       </w:r>
     </w:p>
@@ -2984,7 +2984,7 @@
           <v:shape id="_x0000_i1032" type="#_x0000_t75" style="width:468pt;height:256.5pt" o:ole="">
             <v:imagedata r:id="rId31" o:title=""/>
           </v:shape>
-          <o:OLEObject Type="Embed" ProgID="Word.OpenDocumentText.12" ShapeID="_x0000_i1032" DrawAspect="Content" ObjectID="_1769624995" r:id="rId32"/>
+          <o:OLEObject Type="Embed" ProgID="Word.OpenDocumentText.12" ShapeID="_x0000_i1032" DrawAspect="Content" ObjectID="_1769625811" r:id="rId32"/>
         </w:object>
       </w:r>
     </w:p>
@@ -3062,7 +3062,7 @@
           <v:shape id="_x0000_i1033" type="#_x0000_t75" style="width:468pt;height:456pt" o:ole="">
             <v:imagedata r:id="rId34" o:title=""/>
           </v:shape>
-          <o:OLEObject Type="Embed" ProgID="Word.OpenDocumentText.12" ShapeID="_x0000_i1033" DrawAspect="Content" ObjectID="_1769624996" r:id="rId35"/>
+          <o:OLEObject Type="Embed" ProgID="Word.OpenDocumentText.12" ShapeID="_x0000_i1033" DrawAspect="Content" ObjectID="_1769625812" r:id="rId35"/>
         </w:object>
       </w:r>
     </w:p>
@@ -3146,7 +3146,7 @@
           <v:shape id="_x0000_i1034" type="#_x0000_t75" style="width:468pt;height:565.5pt" o:ole="">
             <v:imagedata r:id="rId37" o:title=""/>
           </v:shape>
-          <o:OLEObject Type="Embed" ProgID="Word.OpenDocumentText.12" ShapeID="_x0000_i1034" DrawAspect="Content" ObjectID="_1769624997" r:id="rId38"/>
+          <o:OLEObject Type="Embed" ProgID="Word.OpenDocumentText.12" ShapeID="_x0000_i1034" DrawAspect="Content" ObjectID="_1769625813" r:id="rId38"/>
         </w:object>
       </w:r>
     </w:p>
@@ -3235,7 +3235,7 @@
           <v:shape id="_x0000_i1035" type="#_x0000_t75" style="width:468pt;height:413.25pt" o:ole="">
             <v:imagedata r:id="rId40" o:title=""/>
           </v:shape>
-          <o:OLEObject Type="Embed" ProgID="Word.OpenDocumentText.12" ShapeID="_x0000_i1035" DrawAspect="Content" ObjectID="_1769624998" r:id="rId41"/>
+          <o:OLEObject Type="Embed" ProgID="Word.OpenDocumentText.12" ShapeID="_x0000_i1035" DrawAspect="Content" ObjectID="_1769625814" r:id="rId41"/>
         </w:object>
       </w:r>
     </w:p>
@@ -3386,7 +3386,7 @@
           <v:shape id="_x0000_i1036" type="#_x0000_t75" style="width:468pt;height:492pt" o:ole="">
             <v:imagedata r:id="rId43" o:title=""/>
           </v:shape>
-          <o:OLEObject Type="Embed" ProgID="Word.Document.12" ShapeID="_x0000_i1036" DrawAspect="Content" ObjectID="_1769624999" r:id="rId44">
+          <o:OLEObject Type="Embed" ProgID="Word.Document.12" ShapeID="_x0000_i1036" DrawAspect="Content" ObjectID="_1769625815" r:id="rId44">
             <o:FieldCodes>\s</o:FieldCodes>
           </o:OLEObject>
         </w:object>
@@ -3541,7 +3541,7 @@
           <v:shape id="_x0000_i1037" type="#_x0000_t75" style="width:468pt;height:527.25pt" o:ole="">
             <v:imagedata r:id="rId47" o:title=""/>
           </v:shape>
-          <o:OLEObject Type="Embed" ProgID="Word.Document.12" ShapeID="_x0000_i1037" DrawAspect="Content" ObjectID="_1769625000" r:id="rId48">
+          <o:OLEObject Type="Embed" ProgID="Word.Document.12" ShapeID="_x0000_i1037" DrawAspect="Content" ObjectID="_1769625816" r:id="rId48">
             <o:FieldCodes>\s</o:FieldCodes>
           </o:OLEObject>
         </w:object>
@@ -3639,7 +3639,7 @@
           <v:shape id="_x0000_i1038" type="#_x0000_t75" style="width:468pt;height:246pt" o:ole="">
             <v:imagedata r:id="rId50" o:title=""/>
           </v:shape>
-          <o:OLEObject Type="Embed" ProgID="Word.Document.12" ShapeID="_x0000_i1038" DrawAspect="Content" ObjectID="_1769625001" r:id="rId51">
+          <o:OLEObject Type="Embed" ProgID="Word.Document.12" ShapeID="_x0000_i1038" DrawAspect="Content" ObjectID="_1769625817" r:id="rId51">
             <o:FieldCodes>\s</o:FieldCodes>
           </o:OLEObject>
         </w:object>
@@ -3653,7 +3653,7 @@
           <v:shape id="_x0000_i1039" type="#_x0000_t75" style="width:468pt;height:234pt" o:ole="">
             <v:imagedata r:id="rId52" o:title=""/>
           </v:shape>
-          <o:OLEObject Type="Embed" ProgID="Word.OpenDocumentText.12" ShapeID="_x0000_i1039" DrawAspect="Content" ObjectID="_1769625002" r:id="rId53"/>
+          <o:OLEObject Type="Embed" ProgID="Word.OpenDocumentText.12" ShapeID="_x0000_i1039" DrawAspect="Content" ObjectID="_1769625818" r:id="rId53"/>
         </w:object>
       </w:r>
     </w:p>
@@ -3780,7 +3780,7 @@
           <v:shape id="_x0000_i1040" type="#_x0000_t75" style="width:468pt;height:540.75pt" o:ole="">
             <v:imagedata r:id="rId55" o:title=""/>
           </v:shape>
-          <o:OLEObject Type="Embed" ProgID="Word.OpenDocumentText.12" ShapeID="_x0000_i1040" DrawAspect="Content" ObjectID="_1769625003" r:id="rId56"/>
+          <o:OLEObject Type="Embed" ProgID="Word.OpenDocumentText.12" ShapeID="_x0000_i1040" DrawAspect="Content" ObjectID="_1769625819" r:id="rId56"/>
         </w:object>
       </w:r>
     </w:p>
@@ -3889,7 +3889,7 @@
           <v:shape id="_x0000_i1041" type="#_x0000_t75" style="width:468pt;height:184.5pt" o:ole="">
             <v:imagedata r:id="rId58" o:title=""/>
           </v:shape>
-          <o:OLEObject Type="Embed" ProgID="Word.OpenDocumentText.12" ShapeID="_x0000_i1041" DrawAspect="Content" ObjectID="_1769625004" r:id="rId59"/>
+          <o:OLEObject Type="Embed" ProgID="Word.OpenDocumentText.12" ShapeID="_x0000_i1041" DrawAspect="Content" ObjectID="_1769625820" r:id="rId59"/>
         </w:object>
       </w:r>
     </w:p>
@@ -3901,7 +3901,7 @@
           <v:shape id="_x0000_i1042" type="#_x0000_t75" style="width:468pt;height:184.5pt" o:ole="">
             <v:imagedata r:id="rId60" o:title=""/>
           </v:shape>
-          <o:OLEObject Type="Embed" ProgID="Word.OpenDocumentText.12" ShapeID="_x0000_i1042" DrawAspect="Content" ObjectID="_1769625005" r:id="rId61"/>
+          <o:OLEObject Type="Embed" ProgID="Word.OpenDocumentText.12" ShapeID="_x0000_i1042" DrawAspect="Content" ObjectID="_1769625821" r:id="rId61"/>
         </w:object>
       </w:r>
     </w:p>
@@ -4019,7 +4019,7 @@
           <v:shape id="_x0000_i1043" type="#_x0000_t75" style="width:468pt;height:282.75pt" o:ole="">
             <v:imagedata r:id="rId63" o:title=""/>
           </v:shape>
-          <o:OLEObject Type="Embed" ProgID="Word.OpenDocumentText.12" ShapeID="_x0000_i1043" DrawAspect="Content" ObjectID="_1769625006" r:id="rId64"/>
+          <o:OLEObject Type="Embed" ProgID="Word.OpenDocumentText.12" ShapeID="_x0000_i1043" DrawAspect="Content" ObjectID="_1769625822" r:id="rId64"/>
         </w:object>
       </w:r>
     </w:p>
@@ -4031,7 +4031,7 @@
           <v:shape id="_x0000_i1044" type="#_x0000_t75" style="width:468pt;height:196.5pt" o:ole="">
             <v:imagedata r:id="rId65" o:title=""/>
           </v:shape>
-          <o:OLEObject Type="Embed" ProgID="Word.OpenDocumentText.12" ShapeID="_x0000_i1044" DrawAspect="Content" ObjectID="_1769625007" r:id="rId66"/>
+          <o:OLEObject Type="Embed" ProgID="Word.OpenDocumentText.12" ShapeID="_x0000_i1044" DrawAspect="Content" ObjectID="_1769625823" r:id="rId66"/>
         </w:object>
       </w:r>
     </w:p>
@@ -4210,7 +4210,7 @@
           <v:shape id="_x0000_i1045" type="#_x0000_t75" style="width:468pt;height:184.5pt" o:ole="">
             <v:imagedata r:id="rId68" o:title=""/>
           </v:shape>
-          <o:OLEObject Type="Embed" ProgID="Word.OpenDocumentText.12" ShapeID="_x0000_i1045" DrawAspect="Content" ObjectID="_1769625008" r:id="rId69"/>
+          <o:OLEObject Type="Embed" ProgID="Word.OpenDocumentText.12" ShapeID="_x0000_i1045" DrawAspect="Content" ObjectID="_1769625824" r:id="rId69"/>
         </w:object>
       </w:r>
     </w:p>
@@ -4316,7 +4316,7 @@
           <v:shape id="_x0000_i1046" type="#_x0000_t75" style="width:468pt;height:358.5pt" o:ole="">
             <v:imagedata r:id="rId71" o:title=""/>
           </v:shape>
-          <o:OLEObject Type="Embed" ProgID="Word.OpenDocumentText.12" ShapeID="_x0000_i1046" DrawAspect="Content" ObjectID="_1769625009" r:id="rId72"/>
+          <o:OLEObject Type="Embed" ProgID="Word.OpenDocumentText.12" ShapeID="_x0000_i1046" DrawAspect="Content" ObjectID="_1769625825" r:id="rId72"/>
         </w:object>
       </w:r>
     </w:p>
@@ -4346,7 +4346,7 @@
           <v:shape id="_x0000_i1047" type="#_x0000_t75" style="width:468pt;height:332.25pt" o:ole="">
             <v:imagedata r:id="rId73" o:title=""/>
           </v:shape>
-          <o:OLEObject Type="Embed" ProgID="Word.OpenDocumentText.12" ShapeID="_x0000_i1047" DrawAspect="Content" ObjectID="_1769625010" r:id="rId74"/>
+          <o:OLEObject Type="Embed" ProgID="Word.OpenDocumentText.12" ShapeID="_x0000_i1047" DrawAspect="Content" ObjectID="_1769625826" r:id="rId74"/>
         </w:object>
       </w:r>
     </w:p>
@@ -4578,7 +4578,7 @@
           <v:shape id="_x0000_i1048" type="#_x0000_t75" style="width:468pt;height:516pt" o:ole="">
             <v:imagedata r:id="rId78" o:title=""/>
           </v:shape>
-          <o:OLEObject Type="Embed" ProgID="Word.OpenDocumentText.12" ShapeID="_x0000_i1048" DrawAspect="Content" ObjectID="_1769625011" r:id="rId79"/>
+          <o:OLEObject Type="Embed" ProgID="Word.OpenDocumentText.12" ShapeID="_x0000_i1048" DrawAspect="Content" ObjectID="_1769625827" r:id="rId79"/>
         </w:object>
       </w:r>
     </w:p>
@@ -4662,7 +4662,7 @@
           <v:shape id="_x0000_i1049" type="#_x0000_t75" style="width:451.5pt;height:550.5pt" o:ole="">
             <v:imagedata r:id="rId81" o:title=""/>
           </v:shape>
-          <o:OLEObject Type="Embed" ProgID="Word.OpenDocumentText.12" ShapeID="_x0000_i1049" DrawAspect="Content" ObjectID="_1769625012" r:id="rId82"/>
+          <o:OLEObject Type="Embed" ProgID="Word.OpenDocumentText.12" ShapeID="_x0000_i1049" DrawAspect="Content" ObjectID="_1769625828" r:id="rId82"/>
         </w:object>
       </w:r>
     </w:p>
@@ -4756,7 +4756,7 @@
           <v:shape id="_x0000_i1050" type="#_x0000_t75" style="width:451.5pt;height:579.75pt" o:ole="">
             <v:imagedata r:id="rId84" o:title=""/>
           </v:shape>
-          <o:OLEObject Type="Embed" ProgID="Word.OpenDocumentText.12" ShapeID="_x0000_i1050" DrawAspect="Content" ObjectID="_1769625013" r:id="rId85"/>
+          <o:OLEObject Type="Embed" ProgID="Word.OpenDocumentText.12" ShapeID="_x0000_i1050" DrawAspect="Content" ObjectID="_1769625829" r:id="rId85"/>
         </w:object>
       </w:r>
     </w:p>
@@ -4840,7 +4840,7 @@
           <v:shape id="_x0000_i1051" type="#_x0000_t75" style="width:451.5pt;height:600.75pt" o:ole="">
             <v:imagedata r:id="rId87" o:title=""/>
           </v:shape>
-          <o:OLEObject Type="Embed" ProgID="Word.OpenDocumentText.12" ShapeID="_x0000_i1051" DrawAspect="Content" ObjectID="_1769625014" r:id="rId88"/>
+          <o:OLEObject Type="Embed" ProgID="Word.OpenDocumentText.12" ShapeID="_x0000_i1051" DrawAspect="Content" ObjectID="_1769625830" r:id="rId88"/>
         </w:object>
       </w:r>
     </w:p>
@@ -4924,7 +4924,7 @@
           <v:shape id="_x0000_i1052" type="#_x0000_t75" style="width:451.5pt;height:621.75pt" o:ole="">
             <v:imagedata r:id="rId90" o:title=""/>
           </v:shape>
-          <o:OLEObject Type="Embed" ProgID="Word.OpenDocumentText.12" ShapeID="_x0000_i1052" DrawAspect="Content" ObjectID="_1769625015" r:id="rId91"/>
+          <o:OLEObject Type="Embed" ProgID="Word.OpenDocumentText.12" ShapeID="_x0000_i1052" DrawAspect="Content" ObjectID="_1769625831" r:id="rId91"/>
         </w:object>
       </w:r>
     </w:p>
@@ -5058,7 +5058,7 @@
           <v:shape id="_x0000_i1053" type="#_x0000_t75" style="width:451.5pt;height:405.75pt" o:ole="">
             <v:imagedata r:id="rId94" o:title=""/>
           </v:shape>
-          <o:OLEObject Type="Embed" ProgID="Word.OpenDocumentText.12" ShapeID="_x0000_i1053" DrawAspect="Content" ObjectID="_1769625016" r:id="rId95"/>
+          <o:OLEObject Type="Embed" ProgID="Word.OpenDocumentText.12" ShapeID="_x0000_i1053" DrawAspect="Content" ObjectID="_1769625832" r:id="rId95"/>
         </w:object>
       </w:r>
     </w:p>
@@ -5142,7 +5142,7 @@
           <v:shape id="_x0000_i1054" type="#_x0000_t75" style="width:451.5pt;height:270.75pt" o:ole="">
             <v:imagedata r:id="rId97" o:title=""/>
           </v:shape>
-          <o:OLEObject Type="Embed" ProgID="Word.OpenDocumentText.12" ShapeID="_x0000_i1054" DrawAspect="Content" ObjectID="_1769625017" r:id="rId98"/>
+          <o:OLEObject Type="Embed" ProgID="Word.OpenDocumentText.12" ShapeID="_x0000_i1054" DrawAspect="Content" ObjectID="_1769625833" r:id="rId98"/>
         </w:object>
       </w:r>
     </w:p>
@@ -5156,7 +5156,7 @@
           <v:shape id="_x0000_i1055" type="#_x0000_t75" style="width:451.5pt;height:294.75pt" o:ole="">
             <v:imagedata r:id="rId99" o:title=""/>
           </v:shape>
-          <o:OLEObject Type="Embed" ProgID="Word.OpenDocumentText.12" ShapeID="_x0000_i1055" DrawAspect="Content" ObjectID="_1769625018" r:id="rId100"/>
+          <o:OLEObject Type="Embed" ProgID="Word.OpenDocumentText.12" ShapeID="_x0000_i1055" DrawAspect="Content" ObjectID="_1769625834" r:id="rId100"/>
         </w:object>
       </w:r>
     </w:p>
@@ -5240,7 +5240,7 @@
           <v:shape id="_x0000_i1056" type="#_x0000_t75" style="width:451.5pt;height:221.25pt" o:ole="">
             <v:imagedata r:id="rId102" o:title=""/>
           </v:shape>
-          <o:OLEObject Type="Embed" ProgID="Word.OpenDocumentText.12" ShapeID="_x0000_i1056" DrawAspect="Content" ObjectID="_1769625019" r:id="rId103"/>
+          <o:OLEObject Type="Embed" ProgID="Word.OpenDocumentText.12" ShapeID="_x0000_i1056" DrawAspect="Content" ObjectID="_1769625835" r:id="rId103"/>
         </w:object>
       </w:r>
     </w:p>
@@ -5252,7 +5252,7 @@
           <v:shape id="_x0000_i1057" type="#_x0000_t75" style="width:451.5pt;height:246pt" o:ole="">
             <v:imagedata r:id="rId104" o:title=""/>
           </v:shape>
-          <o:OLEObject Type="Embed" ProgID="Word.OpenDocumentText.12" ShapeID="_x0000_i1057" DrawAspect="Content" ObjectID="_1769625020" r:id="rId105"/>
+          <o:OLEObject Type="Embed" ProgID="Word.OpenDocumentText.12" ShapeID="_x0000_i1057" DrawAspect="Content" ObjectID="_1769625836" r:id="rId105"/>
         </w:object>
       </w:r>
     </w:p>
@@ -5426,7 +5426,7 @@
           <v:shape id="_x0000_i1058" type="#_x0000_t75" style="width:451.5pt;height:246pt" o:ole="">
             <v:imagedata r:id="rId108" o:title=""/>
           </v:shape>
-          <o:OLEObject Type="Embed" ProgID="Word.OpenDocumentText.12" ShapeID="_x0000_i1058" DrawAspect="Content" ObjectID="_1769625021" r:id="rId109"/>
+          <o:OLEObject Type="Embed" ProgID="Word.OpenDocumentText.12" ShapeID="_x0000_i1058" DrawAspect="Content" ObjectID="_1769625837" r:id="rId109"/>
         </w:object>
       </w:r>
       <w:bookmarkStart w:id="34" w:name="_MON_1769438147"/>
@@ -5436,7 +5436,7 @@
           <v:shape id="_x0000_i1059" type="#_x0000_t75" style="width:451.5pt;height:85.5pt" o:ole="">
             <v:imagedata r:id="rId110" o:title=""/>
           </v:shape>
-          <o:OLEObject Type="Embed" ProgID="Word.OpenDocumentText.12" ShapeID="_x0000_i1059" DrawAspect="Content" ObjectID="_1769625022" r:id="rId111"/>
+          <o:OLEObject Type="Embed" ProgID="Word.OpenDocumentText.12" ShapeID="_x0000_i1059" DrawAspect="Content" ObjectID="_1769625838" r:id="rId111"/>
         </w:object>
       </w:r>
     </w:p>
@@ -5520,7 +5520,7 @@
           <v:shape id="_x0000_i1067" type="#_x0000_t75" style="width:451.5pt;height:319.5pt" o:ole="">
             <v:imagedata r:id="rId113" o:title=""/>
           </v:shape>
-          <o:OLEObject Type="Embed" ProgID="Word.OpenDocumentText.12" ShapeID="_x0000_i1067" DrawAspect="Content" ObjectID="_1769625023" r:id="rId114"/>
+          <o:OLEObject Type="Embed" ProgID="Word.OpenDocumentText.12" ShapeID="_x0000_i1067" DrawAspect="Content" ObjectID="_1769625839" r:id="rId114"/>
         </w:object>
       </w:r>
     </w:p>
@@ -5530,8 +5530,101 @@
       </w:r>
     </w:p>
     <w:p>
-      <w:bookmarkStart w:id="36" w:name="_GoBack"/>
+      <w:r>
+        <w:lastRenderedPageBreak/>
+        <w:t>Lesson 36 Install NPM Package manager</w:t>
+      </w:r>
+    </w:p>
+    <w:p>
+      <w:proofErr w:type="spellStart"/>
+      <w:r>
+        <w:t>Npm</w:t>
+      </w:r>
+      <w:proofErr w:type="spellEnd"/>
+      <w:r>
+        <w:t xml:space="preserve"> I react-native-</w:t>
+      </w:r>
+      <w:proofErr w:type="spellStart"/>
+      <w:r>
+        <w:t>webview</w:t>
+      </w:r>
+      <w:proofErr w:type="spellEnd"/>
+    </w:p>
+    <w:p>
+      <w:r>
+        <w:rPr>
+          <w:noProof/>
+          <w:lang w:val="en-IN" w:eastAsia="en-IN"/>
+        </w:rPr>
+        <w:drawing>
+          <wp:anchor distT="0" distB="0" distL="114300" distR="114300" simplePos="0" relativeHeight="251686912" behindDoc="0" locked="0" layoutInCell="1" allowOverlap="1" wp14:anchorId="3CAA1F38" wp14:editId="705859E3">
+            <wp:simplePos x="0" y="0"/>
+            <wp:positionH relativeFrom="margin">
+              <wp:align>right</wp:align>
+            </wp:positionH>
+            <wp:positionV relativeFrom="paragraph">
+              <wp:posOffset>1438275</wp:posOffset>
+            </wp:positionV>
+            <wp:extent cx="2266950" cy="4860159"/>
+            <wp:effectExtent l="0" t="0" r="0" b="0"/>
+            <wp:wrapNone/>
+            <wp:docPr id="13" name="Picture 13"/>
+            <wp:cNvGraphicFramePr>
+              <a:graphicFrameLocks xmlns:a="http://schemas.openxmlformats.org/drawingml/2006/main" noChangeAspect="1"/>
+            </wp:cNvGraphicFramePr>
+            <a:graphic xmlns:a="http://schemas.openxmlformats.org/drawingml/2006/main">
+              <a:graphicData uri="http://schemas.openxmlformats.org/drawingml/2006/picture">
+                <pic:pic xmlns:pic="http://schemas.openxmlformats.org/drawingml/2006/picture">
+                  <pic:nvPicPr>
+                    <pic:cNvPr id="13" name="8A0122C.tmp"/>
+                    <pic:cNvPicPr/>
+                  </pic:nvPicPr>
+                  <pic:blipFill>
+                    <a:blip r:embed="rId115">
+                      <a:extLst>
+                        <a:ext uri="{28A0092B-C50C-407E-A947-70E740481C1C}">
+                          <a14:useLocalDpi xmlns:a14="http://schemas.microsoft.com/office/drawing/2010/main" val="0"/>
+                        </a:ext>
+                      </a:extLst>
+                    </a:blip>
+                    <a:stretch>
+                      <a:fillRect/>
+                    </a:stretch>
+                  </pic:blipFill>
+                  <pic:spPr>
+                    <a:xfrm>
+                      <a:off x="0" y="0"/>
+                      <a:ext cx="2266950" cy="4860159"/>
+                    </a:xfrm>
+                    <a:prstGeom prst="rect">
+                      <a:avLst/>
+                    </a:prstGeom>
+                  </pic:spPr>
+                </pic:pic>
+              </a:graphicData>
+            </a:graphic>
+          </wp:anchor>
+        </w:drawing>
+      </w:r>
+      <w:bookmarkStart w:id="36" w:name="_MON_1769625748"/>
       <w:bookmarkEnd w:id="36"/>
+      <w:r>
+        <w:object w:dxaOrig="9026" w:dyaOrig="3196" w14:anchorId="14003488">
+          <v:shape id="_x0000_i1072" type="#_x0000_t75" style="width:451.5pt;height:159.75pt" o:ole="">
+            <v:imagedata r:id="rId116" o:title=""/>
+          </v:shape>
+          <o:OLEObject Type="Embed" ProgID="Word.OpenDocumentText.12" ShapeID="_x0000_i1072" DrawAspect="Content" ObjectID="_1769625840" r:id="rId117"/>
+        </w:object>
+      </w:r>
+    </w:p>
+    <w:p>
+      <w:r>
+        <w:br w:type="page"/>
+      </w:r>
+    </w:p>
+    <w:p>
+      <w:bookmarkStart w:id="37" w:name="_GoBack"/>
+      <w:bookmarkEnd w:id="37"/>
     </w:p>
     <w:sectPr>
       <w:pgSz w:w="12240" w:h="15840"/>

</xml_diff>

<commit_message>
Custom Modal Dialogue Box
</commit_message>
<xml_diff>
--- a/React Native.docx
+++ b/React Native.docx
@@ -1541,7 +1541,7 @@
           <v:shape id="_x0000_i1025" type="#_x0000_t75" style="width:357.75pt;height:145.5pt" o:ole="">
             <v:imagedata r:id="rId7" o:title="" cropright="16691f"/>
           </v:shape>
-          <o:OLEObject Type="Embed" ProgID="Word.OpenDocumentText.12" ShapeID="_x0000_i1025" DrawAspect="Content" ObjectID="_1769625804" r:id="rId8"/>
+          <o:OLEObject Type="Embed" ProgID="Word.OpenDocumentText.12" ShapeID="_x0000_i1025" DrawAspect="Content" ObjectID="_1769626957" r:id="rId8"/>
         </w:object>
       </w:r>
       <w:r>
@@ -1943,7 +1943,7 @@
           <v:shape id="_x0000_i1026" type="#_x0000_t75" style="width:480pt;height:60pt" o:ole="">
             <v:imagedata r:id="rId11" o:title=""/>
           </v:shape>
-          <o:OLEObject Type="Embed" ProgID="Word.OpenDocumentText.12" ShapeID="_x0000_i1026" DrawAspect="Content" ObjectID="_1769625805" r:id="rId12"/>
+          <o:OLEObject Type="Embed" ProgID="Word.OpenDocumentText.12" ShapeID="_x0000_i1026" DrawAspect="Content" ObjectID="_1769626958" r:id="rId12"/>
         </w:object>
       </w:r>
     </w:p>
@@ -2308,7 +2308,7 @@
           <v:shape id="_x0000_i1027" type="#_x0000_t75" style="width:468pt;height:7in" o:ole="">
             <v:imagedata r:id="rId16" o:title=""/>
           </v:shape>
-          <o:OLEObject Type="Embed" ProgID="Word.OpenDocumentText.12" ShapeID="_x0000_i1027" DrawAspect="Content" ObjectID="_1769625806" r:id="rId17"/>
+          <o:OLEObject Type="Embed" ProgID="Word.OpenDocumentText.12" ShapeID="_x0000_i1027" DrawAspect="Content" ObjectID="_1769626959" r:id="rId17"/>
         </w:object>
       </w:r>
     </w:p>
@@ -2470,7 +2470,7 @@
           <v:shape id="_x0000_i1028" type="#_x0000_t75" style="width:468pt;height:427.5pt" o:ole="">
             <v:imagedata r:id="rId19" o:title=""/>
           </v:shape>
-          <o:OLEObject Type="Embed" ProgID="Word.OpenDocumentText.12" ShapeID="_x0000_i1028" DrawAspect="Content" ObjectID="_1769625807" r:id="rId20"/>
+          <o:OLEObject Type="Embed" ProgID="Word.OpenDocumentText.12" ShapeID="_x0000_i1028" DrawAspect="Content" ObjectID="_1769626960" r:id="rId20"/>
         </w:object>
       </w:r>
     </w:p>
@@ -2548,7 +2548,7 @@
           <v:shape id="_x0000_i1029" type="#_x0000_t75" style="width:468pt;height:285pt" o:ole="">
             <v:imagedata r:id="rId21" o:title=""/>
           </v:shape>
-          <o:OLEObject Type="Embed" ProgID="Word.OpenDocumentText.12" ShapeID="_x0000_i1029" DrawAspect="Content" ObjectID="_1769625808" r:id="rId22"/>
+          <o:OLEObject Type="Embed" ProgID="Word.OpenDocumentText.12" ShapeID="_x0000_i1029" DrawAspect="Content" ObjectID="_1769626961" r:id="rId22"/>
         </w:object>
       </w:r>
     </w:p>
@@ -2811,7 +2811,7 @@
           <v:shape id="_x0000_i1030" type="#_x0000_t75" style="width:468pt;height:270.75pt" o:ole="">
             <v:imagedata r:id="rId26" o:title=""/>
           </v:shape>
-          <o:OLEObject Type="Embed" ProgID="Word.OpenDocumentText.12" ShapeID="_x0000_i1030" DrawAspect="Content" ObjectID="_1769625809" r:id="rId27"/>
+          <o:OLEObject Type="Embed" ProgID="Word.OpenDocumentText.12" ShapeID="_x0000_i1030" DrawAspect="Content" ObjectID="_1769626962" r:id="rId27"/>
         </w:object>
       </w:r>
     </w:p>
@@ -2915,7 +2915,7 @@
           <v:shape id="_x0000_i1031" type="#_x0000_t75" style="width:468pt;height:498.75pt" o:ole="">
             <v:imagedata r:id="rId28" o:title=""/>
           </v:shape>
-          <o:OLEObject Type="Embed" ProgID="Word.OpenDocumentText.12" ShapeID="_x0000_i1031" DrawAspect="Content" ObjectID="_1769625810" r:id="rId29"/>
+          <o:OLEObject Type="Embed" ProgID="Word.OpenDocumentText.12" ShapeID="_x0000_i1031" DrawAspect="Content" ObjectID="_1769626963" r:id="rId29"/>
         </w:object>
       </w:r>
     </w:p>
@@ -2984,7 +2984,7 @@
           <v:shape id="_x0000_i1032" type="#_x0000_t75" style="width:468pt;height:256.5pt" o:ole="">
             <v:imagedata r:id="rId31" o:title=""/>
           </v:shape>
-          <o:OLEObject Type="Embed" ProgID="Word.OpenDocumentText.12" ShapeID="_x0000_i1032" DrawAspect="Content" ObjectID="_1769625811" r:id="rId32"/>
+          <o:OLEObject Type="Embed" ProgID="Word.OpenDocumentText.12" ShapeID="_x0000_i1032" DrawAspect="Content" ObjectID="_1769626964" r:id="rId32"/>
         </w:object>
       </w:r>
     </w:p>
@@ -3062,7 +3062,7 @@
           <v:shape id="_x0000_i1033" type="#_x0000_t75" style="width:468pt;height:456pt" o:ole="">
             <v:imagedata r:id="rId34" o:title=""/>
           </v:shape>
-          <o:OLEObject Type="Embed" ProgID="Word.OpenDocumentText.12" ShapeID="_x0000_i1033" DrawAspect="Content" ObjectID="_1769625812" r:id="rId35"/>
+          <o:OLEObject Type="Embed" ProgID="Word.OpenDocumentText.12" ShapeID="_x0000_i1033" DrawAspect="Content" ObjectID="_1769626965" r:id="rId35"/>
         </w:object>
       </w:r>
     </w:p>
@@ -3146,7 +3146,7 @@
           <v:shape id="_x0000_i1034" type="#_x0000_t75" style="width:468pt;height:565.5pt" o:ole="">
             <v:imagedata r:id="rId37" o:title=""/>
           </v:shape>
-          <o:OLEObject Type="Embed" ProgID="Word.OpenDocumentText.12" ShapeID="_x0000_i1034" DrawAspect="Content" ObjectID="_1769625813" r:id="rId38"/>
+          <o:OLEObject Type="Embed" ProgID="Word.OpenDocumentText.12" ShapeID="_x0000_i1034" DrawAspect="Content" ObjectID="_1769626966" r:id="rId38"/>
         </w:object>
       </w:r>
     </w:p>
@@ -3235,7 +3235,7 @@
           <v:shape id="_x0000_i1035" type="#_x0000_t75" style="width:468pt;height:413.25pt" o:ole="">
             <v:imagedata r:id="rId40" o:title=""/>
           </v:shape>
-          <o:OLEObject Type="Embed" ProgID="Word.OpenDocumentText.12" ShapeID="_x0000_i1035" DrawAspect="Content" ObjectID="_1769625814" r:id="rId41"/>
+          <o:OLEObject Type="Embed" ProgID="Word.OpenDocumentText.12" ShapeID="_x0000_i1035" DrawAspect="Content" ObjectID="_1769626967" r:id="rId41"/>
         </w:object>
       </w:r>
     </w:p>
@@ -3386,7 +3386,7 @@
           <v:shape id="_x0000_i1036" type="#_x0000_t75" style="width:468pt;height:492pt" o:ole="">
             <v:imagedata r:id="rId43" o:title=""/>
           </v:shape>
-          <o:OLEObject Type="Embed" ProgID="Word.Document.12" ShapeID="_x0000_i1036" DrawAspect="Content" ObjectID="_1769625815" r:id="rId44">
+          <o:OLEObject Type="Embed" ProgID="Word.Document.12" ShapeID="_x0000_i1036" DrawAspect="Content" ObjectID="_1769626968" r:id="rId44">
             <o:FieldCodes>\s</o:FieldCodes>
           </o:OLEObject>
         </w:object>
@@ -3541,7 +3541,7 @@
           <v:shape id="_x0000_i1037" type="#_x0000_t75" style="width:468pt;height:527.25pt" o:ole="">
             <v:imagedata r:id="rId47" o:title=""/>
           </v:shape>
-          <o:OLEObject Type="Embed" ProgID="Word.Document.12" ShapeID="_x0000_i1037" DrawAspect="Content" ObjectID="_1769625816" r:id="rId48">
+          <o:OLEObject Type="Embed" ProgID="Word.Document.12" ShapeID="_x0000_i1037" DrawAspect="Content" ObjectID="_1769626969" r:id="rId48">
             <o:FieldCodes>\s</o:FieldCodes>
           </o:OLEObject>
         </w:object>
@@ -3639,7 +3639,7 @@
           <v:shape id="_x0000_i1038" type="#_x0000_t75" style="width:468pt;height:246pt" o:ole="">
             <v:imagedata r:id="rId50" o:title=""/>
           </v:shape>
-          <o:OLEObject Type="Embed" ProgID="Word.Document.12" ShapeID="_x0000_i1038" DrawAspect="Content" ObjectID="_1769625817" r:id="rId51">
+          <o:OLEObject Type="Embed" ProgID="Word.Document.12" ShapeID="_x0000_i1038" DrawAspect="Content" ObjectID="_1769626970" r:id="rId51">
             <o:FieldCodes>\s</o:FieldCodes>
           </o:OLEObject>
         </w:object>
@@ -3653,7 +3653,7 @@
           <v:shape id="_x0000_i1039" type="#_x0000_t75" style="width:468pt;height:234pt" o:ole="">
             <v:imagedata r:id="rId52" o:title=""/>
           </v:shape>
-          <o:OLEObject Type="Embed" ProgID="Word.OpenDocumentText.12" ShapeID="_x0000_i1039" DrawAspect="Content" ObjectID="_1769625818" r:id="rId53"/>
+          <o:OLEObject Type="Embed" ProgID="Word.OpenDocumentText.12" ShapeID="_x0000_i1039" DrawAspect="Content" ObjectID="_1769626971" r:id="rId53"/>
         </w:object>
       </w:r>
     </w:p>
@@ -3780,7 +3780,7 @@
           <v:shape id="_x0000_i1040" type="#_x0000_t75" style="width:468pt;height:540.75pt" o:ole="">
             <v:imagedata r:id="rId55" o:title=""/>
           </v:shape>
-          <o:OLEObject Type="Embed" ProgID="Word.OpenDocumentText.12" ShapeID="_x0000_i1040" DrawAspect="Content" ObjectID="_1769625819" r:id="rId56"/>
+          <o:OLEObject Type="Embed" ProgID="Word.OpenDocumentText.12" ShapeID="_x0000_i1040" DrawAspect="Content" ObjectID="_1769626972" r:id="rId56"/>
         </w:object>
       </w:r>
     </w:p>
@@ -3889,7 +3889,7 @@
           <v:shape id="_x0000_i1041" type="#_x0000_t75" style="width:468pt;height:184.5pt" o:ole="">
             <v:imagedata r:id="rId58" o:title=""/>
           </v:shape>
-          <o:OLEObject Type="Embed" ProgID="Word.OpenDocumentText.12" ShapeID="_x0000_i1041" DrawAspect="Content" ObjectID="_1769625820" r:id="rId59"/>
+          <o:OLEObject Type="Embed" ProgID="Word.OpenDocumentText.12" ShapeID="_x0000_i1041" DrawAspect="Content" ObjectID="_1769626973" r:id="rId59"/>
         </w:object>
       </w:r>
     </w:p>
@@ -3901,7 +3901,7 @@
           <v:shape id="_x0000_i1042" type="#_x0000_t75" style="width:468pt;height:184.5pt" o:ole="">
             <v:imagedata r:id="rId60" o:title=""/>
           </v:shape>
-          <o:OLEObject Type="Embed" ProgID="Word.OpenDocumentText.12" ShapeID="_x0000_i1042" DrawAspect="Content" ObjectID="_1769625821" r:id="rId61"/>
+          <o:OLEObject Type="Embed" ProgID="Word.OpenDocumentText.12" ShapeID="_x0000_i1042" DrawAspect="Content" ObjectID="_1769626974" r:id="rId61"/>
         </w:object>
       </w:r>
     </w:p>
@@ -4019,7 +4019,7 @@
           <v:shape id="_x0000_i1043" type="#_x0000_t75" style="width:468pt;height:282.75pt" o:ole="">
             <v:imagedata r:id="rId63" o:title=""/>
           </v:shape>
-          <o:OLEObject Type="Embed" ProgID="Word.OpenDocumentText.12" ShapeID="_x0000_i1043" DrawAspect="Content" ObjectID="_1769625822" r:id="rId64"/>
+          <o:OLEObject Type="Embed" ProgID="Word.OpenDocumentText.12" ShapeID="_x0000_i1043" DrawAspect="Content" ObjectID="_1769626975" r:id="rId64"/>
         </w:object>
       </w:r>
     </w:p>
@@ -4031,7 +4031,7 @@
           <v:shape id="_x0000_i1044" type="#_x0000_t75" style="width:468pt;height:196.5pt" o:ole="">
             <v:imagedata r:id="rId65" o:title=""/>
           </v:shape>
-          <o:OLEObject Type="Embed" ProgID="Word.OpenDocumentText.12" ShapeID="_x0000_i1044" DrawAspect="Content" ObjectID="_1769625823" r:id="rId66"/>
+          <o:OLEObject Type="Embed" ProgID="Word.OpenDocumentText.12" ShapeID="_x0000_i1044" DrawAspect="Content" ObjectID="_1769626976" r:id="rId66"/>
         </w:object>
       </w:r>
     </w:p>
@@ -4210,7 +4210,7 @@
           <v:shape id="_x0000_i1045" type="#_x0000_t75" style="width:468pt;height:184.5pt" o:ole="">
             <v:imagedata r:id="rId68" o:title=""/>
           </v:shape>
-          <o:OLEObject Type="Embed" ProgID="Word.OpenDocumentText.12" ShapeID="_x0000_i1045" DrawAspect="Content" ObjectID="_1769625824" r:id="rId69"/>
+          <o:OLEObject Type="Embed" ProgID="Word.OpenDocumentText.12" ShapeID="_x0000_i1045" DrawAspect="Content" ObjectID="_1769626977" r:id="rId69"/>
         </w:object>
       </w:r>
     </w:p>
@@ -4316,7 +4316,7 @@
           <v:shape id="_x0000_i1046" type="#_x0000_t75" style="width:468pt;height:358.5pt" o:ole="">
             <v:imagedata r:id="rId71" o:title=""/>
           </v:shape>
-          <o:OLEObject Type="Embed" ProgID="Word.OpenDocumentText.12" ShapeID="_x0000_i1046" DrawAspect="Content" ObjectID="_1769625825" r:id="rId72"/>
+          <o:OLEObject Type="Embed" ProgID="Word.OpenDocumentText.12" ShapeID="_x0000_i1046" DrawAspect="Content" ObjectID="_1769626978" r:id="rId72"/>
         </w:object>
       </w:r>
     </w:p>
@@ -4346,7 +4346,7 @@
           <v:shape id="_x0000_i1047" type="#_x0000_t75" style="width:468pt;height:332.25pt" o:ole="">
             <v:imagedata r:id="rId73" o:title=""/>
           </v:shape>
-          <o:OLEObject Type="Embed" ProgID="Word.OpenDocumentText.12" ShapeID="_x0000_i1047" DrawAspect="Content" ObjectID="_1769625826" r:id="rId74"/>
+          <o:OLEObject Type="Embed" ProgID="Word.OpenDocumentText.12" ShapeID="_x0000_i1047" DrawAspect="Content" ObjectID="_1769626979" r:id="rId74"/>
         </w:object>
       </w:r>
     </w:p>
@@ -4578,7 +4578,7 @@
           <v:shape id="_x0000_i1048" type="#_x0000_t75" style="width:468pt;height:516pt" o:ole="">
             <v:imagedata r:id="rId78" o:title=""/>
           </v:shape>
-          <o:OLEObject Type="Embed" ProgID="Word.OpenDocumentText.12" ShapeID="_x0000_i1048" DrawAspect="Content" ObjectID="_1769625827" r:id="rId79"/>
+          <o:OLEObject Type="Embed" ProgID="Word.OpenDocumentText.12" ShapeID="_x0000_i1048" DrawAspect="Content" ObjectID="_1769626980" r:id="rId79"/>
         </w:object>
       </w:r>
     </w:p>
@@ -4662,7 +4662,7 @@
           <v:shape id="_x0000_i1049" type="#_x0000_t75" style="width:451.5pt;height:550.5pt" o:ole="">
             <v:imagedata r:id="rId81" o:title=""/>
           </v:shape>
-          <o:OLEObject Type="Embed" ProgID="Word.OpenDocumentText.12" ShapeID="_x0000_i1049" DrawAspect="Content" ObjectID="_1769625828" r:id="rId82"/>
+          <o:OLEObject Type="Embed" ProgID="Word.OpenDocumentText.12" ShapeID="_x0000_i1049" DrawAspect="Content" ObjectID="_1769626981" r:id="rId82"/>
         </w:object>
       </w:r>
     </w:p>
@@ -4756,7 +4756,7 @@
           <v:shape id="_x0000_i1050" type="#_x0000_t75" style="width:451.5pt;height:579.75pt" o:ole="">
             <v:imagedata r:id="rId84" o:title=""/>
           </v:shape>
-          <o:OLEObject Type="Embed" ProgID="Word.OpenDocumentText.12" ShapeID="_x0000_i1050" DrawAspect="Content" ObjectID="_1769625829" r:id="rId85"/>
+          <o:OLEObject Type="Embed" ProgID="Word.OpenDocumentText.12" ShapeID="_x0000_i1050" DrawAspect="Content" ObjectID="_1769626982" r:id="rId85"/>
         </w:object>
       </w:r>
     </w:p>
@@ -4840,7 +4840,7 @@
           <v:shape id="_x0000_i1051" type="#_x0000_t75" style="width:451.5pt;height:600.75pt" o:ole="">
             <v:imagedata r:id="rId87" o:title=""/>
           </v:shape>
-          <o:OLEObject Type="Embed" ProgID="Word.OpenDocumentText.12" ShapeID="_x0000_i1051" DrawAspect="Content" ObjectID="_1769625830" r:id="rId88"/>
+          <o:OLEObject Type="Embed" ProgID="Word.OpenDocumentText.12" ShapeID="_x0000_i1051" DrawAspect="Content" ObjectID="_1769626983" r:id="rId88"/>
         </w:object>
       </w:r>
     </w:p>
@@ -4924,7 +4924,7 @@
           <v:shape id="_x0000_i1052" type="#_x0000_t75" style="width:451.5pt;height:621.75pt" o:ole="">
             <v:imagedata r:id="rId90" o:title=""/>
           </v:shape>
-          <o:OLEObject Type="Embed" ProgID="Word.OpenDocumentText.12" ShapeID="_x0000_i1052" DrawAspect="Content" ObjectID="_1769625831" r:id="rId91"/>
+          <o:OLEObject Type="Embed" ProgID="Word.OpenDocumentText.12" ShapeID="_x0000_i1052" DrawAspect="Content" ObjectID="_1769626984" r:id="rId91"/>
         </w:object>
       </w:r>
     </w:p>
@@ -5058,7 +5058,7 @@
           <v:shape id="_x0000_i1053" type="#_x0000_t75" style="width:451.5pt;height:405.75pt" o:ole="">
             <v:imagedata r:id="rId94" o:title=""/>
           </v:shape>
-          <o:OLEObject Type="Embed" ProgID="Word.OpenDocumentText.12" ShapeID="_x0000_i1053" DrawAspect="Content" ObjectID="_1769625832" r:id="rId95"/>
+          <o:OLEObject Type="Embed" ProgID="Word.OpenDocumentText.12" ShapeID="_x0000_i1053" DrawAspect="Content" ObjectID="_1769626985" r:id="rId95"/>
         </w:object>
       </w:r>
     </w:p>
@@ -5142,7 +5142,7 @@
           <v:shape id="_x0000_i1054" type="#_x0000_t75" style="width:451.5pt;height:270.75pt" o:ole="">
             <v:imagedata r:id="rId97" o:title=""/>
           </v:shape>
-          <o:OLEObject Type="Embed" ProgID="Word.OpenDocumentText.12" ShapeID="_x0000_i1054" DrawAspect="Content" ObjectID="_1769625833" r:id="rId98"/>
+          <o:OLEObject Type="Embed" ProgID="Word.OpenDocumentText.12" ShapeID="_x0000_i1054" DrawAspect="Content" ObjectID="_1769626986" r:id="rId98"/>
         </w:object>
       </w:r>
     </w:p>
@@ -5156,7 +5156,7 @@
           <v:shape id="_x0000_i1055" type="#_x0000_t75" style="width:451.5pt;height:294.75pt" o:ole="">
             <v:imagedata r:id="rId99" o:title=""/>
           </v:shape>
-          <o:OLEObject Type="Embed" ProgID="Word.OpenDocumentText.12" ShapeID="_x0000_i1055" DrawAspect="Content" ObjectID="_1769625834" r:id="rId100"/>
+          <o:OLEObject Type="Embed" ProgID="Word.OpenDocumentText.12" ShapeID="_x0000_i1055" DrawAspect="Content" ObjectID="_1769626987" r:id="rId100"/>
         </w:object>
       </w:r>
     </w:p>
@@ -5240,7 +5240,7 @@
           <v:shape id="_x0000_i1056" type="#_x0000_t75" style="width:451.5pt;height:221.25pt" o:ole="">
             <v:imagedata r:id="rId102" o:title=""/>
           </v:shape>
-          <o:OLEObject Type="Embed" ProgID="Word.OpenDocumentText.12" ShapeID="_x0000_i1056" DrawAspect="Content" ObjectID="_1769625835" r:id="rId103"/>
+          <o:OLEObject Type="Embed" ProgID="Word.OpenDocumentText.12" ShapeID="_x0000_i1056" DrawAspect="Content" ObjectID="_1769626988" r:id="rId103"/>
         </w:object>
       </w:r>
     </w:p>
@@ -5252,7 +5252,7 @@
           <v:shape id="_x0000_i1057" type="#_x0000_t75" style="width:451.5pt;height:246pt" o:ole="">
             <v:imagedata r:id="rId104" o:title=""/>
           </v:shape>
-          <o:OLEObject Type="Embed" ProgID="Word.OpenDocumentText.12" ShapeID="_x0000_i1057" DrawAspect="Content" ObjectID="_1769625836" r:id="rId105"/>
+          <o:OLEObject Type="Embed" ProgID="Word.OpenDocumentText.12" ShapeID="_x0000_i1057" DrawAspect="Content" ObjectID="_1769626989" r:id="rId105"/>
         </w:object>
       </w:r>
     </w:p>
@@ -5426,7 +5426,7 @@
           <v:shape id="_x0000_i1058" type="#_x0000_t75" style="width:451.5pt;height:246pt" o:ole="">
             <v:imagedata r:id="rId108" o:title=""/>
           </v:shape>
-          <o:OLEObject Type="Embed" ProgID="Word.OpenDocumentText.12" ShapeID="_x0000_i1058" DrawAspect="Content" ObjectID="_1769625837" r:id="rId109"/>
+          <o:OLEObject Type="Embed" ProgID="Word.OpenDocumentText.12" ShapeID="_x0000_i1058" DrawAspect="Content" ObjectID="_1769626990" r:id="rId109"/>
         </w:object>
       </w:r>
       <w:bookmarkStart w:id="34" w:name="_MON_1769438147"/>
@@ -5436,7 +5436,7 @@
           <v:shape id="_x0000_i1059" type="#_x0000_t75" style="width:451.5pt;height:85.5pt" o:ole="">
             <v:imagedata r:id="rId110" o:title=""/>
           </v:shape>
-          <o:OLEObject Type="Embed" ProgID="Word.OpenDocumentText.12" ShapeID="_x0000_i1059" DrawAspect="Content" ObjectID="_1769625838" r:id="rId111"/>
+          <o:OLEObject Type="Embed" ProgID="Word.OpenDocumentText.12" ShapeID="_x0000_i1059" DrawAspect="Content" ObjectID="_1769626991" r:id="rId111"/>
         </w:object>
       </w:r>
     </w:p>
@@ -5520,7 +5520,7 @@
           <v:shape id="_x0000_i1067" type="#_x0000_t75" style="width:451.5pt;height:319.5pt" o:ole="">
             <v:imagedata r:id="rId113" o:title=""/>
           </v:shape>
-          <o:OLEObject Type="Embed" ProgID="Word.OpenDocumentText.12" ShapeID="_x0000_i1067" DrawAspect="Content" ObjectID="_1769625839" r:id="rId114"/>
+          <o:OLEObject Type="Embed" ProgID="Word.OpenDocumentText.12" ShapeID="_x0000_i1067" DrawAspect="Content" ObjectID="_1769626992" r:id="rId114"/>
         </w:object>
       </w:r>
     </w:p>
@@ -5613,7 +5613,7 @@
           <v:shape id="_x0000_i1072" type="#_x0000_t75" style="width:451.5pt;height:159.75pt" o:ole="">
             <v:imagedata r:id="rId116" o:title=""/>
           </v:shape>
-          <o:OLEObject Type="Embed" ProgID="Word.OpenDocumentText.12" ShapeID="_x0000_i1072" DrawAspect="Content" ObjectID="_1769625840" r:id="rId117"/>
+          <o:OLEObject Type="Embed" ProgID="Word.OpenDocumentText.12" ShapeID="_x0000_i1072" DrawAspect="Content" ObjectID="_1769626993" r:id="rId117"/>
         </w:object>
       </w:r>
     </w:p>
@@ -5623,8 +5623,91 @@
       </w:r>
     </w:p>
     <w:p>
-      <w:bookmarkStart w:id="37" w:name="_GoBack"/>
+      <w:r>
+        <w:lastRenderedPageBreak/>
+        <w:t>Lesson 37 Custom Modal Dialogue Box</w:t>
+      </w:r>
+    </w:p>
+    <w:p>
+      <w:r>
+        <w:rPr>
+          <w:noProof/>
+          <w:lang w:val="en-IN" w:eastAsia="en-IN"/>
+        </w:rPr>
+        <w:drawing>
+          <wp:anchor distT="0" distB="0" distL="114300" distR="114300" simplePos="0" relativeHeight="251687936" behindDoc="0" locked="0" layoutInCell="1" allowOverlap="1" wp14:anchorId="5AF83D2C" wp14:editId="0B140B65">
+            <wp:simplePos x="0" y="0"/>
+            <wp:positionH relativeFrom="margin">
+              <wp:posOffset>4050030</wp:posOffset>
+            </wp:positionH>
+            <wp:positionV relativeFrom="paragraph">
+              <wp:posOffset>3019425</wp:posOffset>
+            </wp:positionV>
+            <wp:extent cx="2141220" cy="4591050"/>
+            <wp:effectExtent l="0" t="0" r="0" b="0"/>
+            <wp:wrapNone/>
+            <wp:docPr id="14" name="Picture 14"/>
+            <wp:cNvGraphicFramePr>
+              <a:graphicFrameLocks xmlns:a="http://schemas.openxmlformats.org/drawingml/2006/main" noChangeAspect="1"/>
+            </wp:cNvGraphicFramePr>
+            <a:graphic xmlns:a="http://schemas.openxmlformats.org/drawingml/2006/main">
+              <a:graphicData uri="http://schemas.openxmlformats.org/drawingml/2006/picture">
+                <pic:pic xmlns:pic="http://schemas.openxmlformats.org/drawingml/2006/picture">
+                  <pic:nvPicPr>
+                    <pic:cNvPr id="14" name="8A025E5.tmp"/>
+                    <pic:cNvPicPr/>
+                  </pic:nvPicPr>
+                  <pic:blipFill>
+                    <a:blip r:embed="rId118">
+                      <a:extLst>
+                        <a:ext uri="{28A0092B-C50C-407E-A947-70E740481C1C}">
+                          <a14:useLocalDpi xmlns:a14="http://schemas.microsoft.com/office/drawing/2010/main" val="0"/>
+                        </a:ext>
+                      </a:extLst>
+                    </a:blip>
+                    <a:stretch>
+                      <a:fillRect/>
+                    </a:stretch>
+                  </pic:blipFill>
+                  <pic:spPr>
+                    <a:xfrm>
+                      <a:off x="0" y="0"/>
+                      <a:ext cx="2141220" cy="4591050"/>
+                    </a:xfrm>
+                    <a:prstGeom prst="rect">
+                      <a:avLst/>
+                    </a:prstGeom>
+                  </pic:spPr>
+                </pic:pic>
+              </a:graphicData>
+            </a:graphic>
+          </wp:anchor>
+        </w:drawing>
+      </w:r>
+      <w:bookmarkStart w:id="37" w:name="_MON_1769626886"/>
       <w:bookmarkEnd w:id="37"/>
+      <w:r>
+        <w:object w:dxaOrig="9026" w:dyaOrig="4918" w14:anchorId="2FC3CA94">
+          <v:shape id="_x0000_i1077" type="#_x0000_t75" style="width:451.5pt;height:246pt" o:ole="">
+            <v:imagedata r:id="rId119" o:title=""/>
+          </v:shape>
+          <o:OLEObject Type="Embed" ProgID="Word.OpenDocumentText.12" ShapeID="_x0000_i1077" DrawAspect="Content" ObjectID="_1769626994" r:id="rId120"/>
+        </w:object>
+      </w:r>
+    </w:p>
+    <w:bookmarkStart w:id="38" w:name="_MON_1769626915"/>
+    <w:bookmarkEnd w:id="38"/>
+    <w:p>
+      <w:r>
+        <w:object w:dxaOrig="9026" w:dyaOrig="6393" w14:anchorId="740A3A60">
+          <v:shape id="_x0000_i1081" type="#_x0000_t75" style="width:451.5pt;height:319.5pt" o:ole="">
+            <v:imagedata r:id="rId121" o:title=""/>
+          </v:shape>
+          <o:OLEObject Type="Embed" ProgID="Word.OpenDocumentText.12" ShapeID="_x0000_i1081" DrawAspect="Content" ObjectID="_1769626995" r:id="rId122"/>
+        </w:object>
+      </w:r>
+      <w:bookmarkStart w:id="39" w:name="_GoBack"/>
+      <w:bookmarkEnd w:id="39"/>
     </w:p>
     <w:sectPr>
       <w:pgSz w:w="12240" w:h="15840"/>

</xml_diff>